<commit_message>
Change name from advice to apply
</commit_message>
<xml_diff>
--- a/Homework2/BPM作业二整合.docx
+++ b/Homework2/BPM作业二整合.docx
@@ -37,7 +37,7 @@
           <v:shape id="_x0000_i1025" type="#_x0000_t75" style="width:287.45pt;height:68.7pt" o:ole="">
             <v:imagedata r:id="rId8" o:title=""/>
           </v:shape>
-          <o:OLEObject Type="Embed" ProgID="PBrush" ShapeID="_x0000_i1025" DrawAspect="Content" ObjectID="_1604083231" r:id="rId9"/>
+          <o:OLEObject Type="Embed" ProgID="PBrush" ShapeID="_x0000_i1025" DrawAspect="Content" ObjectID="_1604084093" r:id="rId9"/>
         </w:object>
       </w:r>
     </w:p>
@@ -4776,7 +4776,7 @@
         </w:numPr>
         <w:ind w:firstLineChars="0"/>
         <w:rPr>
-          <w:rFonts w:eastAsiaTheme="minorHAnsi" w:hint="eastAsia"/>
+          <w:rFonts w:eastAsiaTheme="minorHAnsi"/>
         </w:rPr>
       </w:pPr>
       <w:r>
@@ -4802,7 +4802,7 @@
       <w:pPr>
         <w:pStyle w:val="2"/>
         <w:rPr>
-          <w:rFonts w:asciiTheme="minorHAnsi" w:eastAsiaTheme="minorHAnsi" w:hAnsiTheme="minorHAnsi" w:hint="eastAsia"/>
+          <w:rFonts w:asciiTheme="minorHAnsi" w:eastAsiaTheme="minorHAnsi" w:hAnsiTheme="minorHAnsi"/>
         </w:rPr>
       </w:pPr>
       <w:bookmarkStart w:id="10" w:name="_Toc530335384"/>
@@ -4812,18 +4812,18 @@
           <w:noProof/>
         </w:rPr>
         <w:drawing>
-          <wp:anchor distT="0" distB="0" distL="114300" distR="114300" simplePos="0" relativeHeight="251662336" behindDoc="0" locked="0" layoutInCell="1" allowOverlap="1" wp14:anchorId="20A0D36A" wp14:editId="3A0D1F32">
+          <wp:anchor distT="0" distB="0" distL="114300" distR="114300" simplePos="0" relativeHeight="251662336" behindDoc="0" locked="0" layoutInCell="1" allowOverlap="1" wp14:anchorId="1419ACC0" wp14:editId="56DEE339">
             <wp:simplePos x="0" y="0"/>
             <wp:positionH relativeFrom="margin">
-              <wp:align>left</wp:align>
+              <wp:align>center</wp:align>
             </wp:positionH>
             <wp:positionV relativeFrom="paragraph">
-              <wp:posOffset>818481</wp:posOffset>
+              <wp:posOffset>692145</wp:posOffset>
             </wp:positionV>
-            <wp:extent cx="5274310" cy="3476966"/>
-            <wp:effectExtent l="0" t="0" r="2540" b="0"/>
+            <wp:extent cx="5799455" cy="3823335"/>
+            <wp:effectExtent l="0" t="0" r="0" b="0"/>
             <wp:wrapTopAndBottom/>
-            <wp:docPr id="5" name="图片 5" descr="C:\Users\wangj\Downloads\BPM - Class.png"/>
+            <wp:docPr id="3" name="图片 3" descr="C:\Users\wangj\Downloads\BPM - Class.png"/>
             <wp:cNvGraphicFramePr>
               <a:graphicFrameLocks xmlns:a="http://schemas.openxmlformats.org/drawingml/2006/main" noChangeAspect="1"/>
             </wp:cNvGraphicFramePr>
@@ -4831,7 +4831,7 @@
               <a:graphicData uri="http://schemas.openxmlformats.org/drawingml/2006/picture">
                 <pic:pic xmlns:pic="http://schemas.openxmlformats.org/drawingml/2006/picture">
                   <pic:nvPicPr>
-                    <pic:cNvPr id="0" name="Picture 5" descr="C:\Users\wangj\Downloads\BPM - Class.png"/>
+                    <pic:cNvPr id="0" name="Picture 3" descr="C:\Users\wangj\Downloads\BPM - Class.png"/>
                     <pic:cNvPicPr>
                       <a:picLocks noChangeAspect="1" noChangeArrowheads="1"/>
                     </pic:cNvPicPr>
@@ -4852,7 +4852,7 @@
                   <pic:spPr bwMode="auto">
                     <a:xfrm>
                       <a:off x="0" y="0"/>
-                      <a:ext cx="5274310" cy="3476966"/>
+                      <a:ext cx="5799455" cy="3823335"/>
                     </a:xfrm>
                     <a:prstGeom prst="rect">
                       <a:avLst/>
@@ -4892,7 +4892,9 @@
         </w:rPr>
         <w:t>数据流识别</w:t>
       </w:r>
+      <w:bookmarkStart w:id="11" w:name="_GoBack"/>
       <w:bookmarkEnd w:id="10"/>
+      <w:bookmarkEnd w:id="11"/>
     </w:p>
     <w:p>
       <w:pPr>
@@ -4905,7 +4907,14 @@
         <w:rPr>
           <w:rFonts w:eastAsiaTheme="minorHAnsi" w:hint="eastAsia"/>
         </w:rPr>
-        <w:t>以上是该项目的类图，暂时先把所需要的数据模型先放在一起，展示出各个数据对象之间的耦合关系，在完成该图的绘制后，我们依据核心业务流程绘制了数据流图，并结合二者，识别出本平台系统中的主数据，事务数据以及状态数据。</w:t>
+        <w:t>以上是该项目的类图，暂时先把所需要的数据模型先放在一起，展示出各个数据对象之</w:t>
+      </w:r>
+      <w:r>
+        <w:rPr>
+          <w:rFonts w:eastAsiaTheme="minorHAnsi" w:hint="eastAsia"/>
+        </w:rPr>
+        <w:lastRenderedPageBreak/>
+        <w:t>间的耦合关系，在完成该图的绘制后，我们依据核心业务流程绘制了数据流图，并结合二者，识别出本平台系统中的主数据，事务数据以及状态数据。</w:t>
       </w:r>
     </w:p>
     <w:tbl>
@@ -4926,19 +4935,18 @@
           <w:p>
             <w:pPr>
               <w:rPr>
+                <w:rFonts w:eastAsiaTheme="minorHAnsi"/>
+                <w:sz w:val="21"/>
+                <w:szCs w:val="21"/>
+              </w:rPr>
+            </w:pPr>
+            <w:proofErr w:type="gramStart"/>
+            <w:r>
+              <w:rPr>
                 <w:rFonts w:eastAsiaTheme="minorHAnsi" w:hint="eastAsia"/>
                 <w:sz w:val="21"/>
                 <w:szCs w:val="21"/>
               </w:rPr>
-            </w:pPr>
-            <w:proofErr w:type="gramStart"/>
-            <w:r>
-              <w:rPr>
-                <w:rFonts w:eastAsiaTheme="minorHAnsi" w:hint="eastAsia"/>
-                <w:sz w:val="21"/>
-                <w:szCs w:val="21"/>
-              </w:rPr>
-              <w:lastRenderedPageBreak/>
               <w:t>主数据</w:t>
             </w:r>
             <w:proofErr w:type="gramEnd"/>
@@ -4951,130 +4959,114 @@
           <w:p>
             <w:pPr>
               <w:rPr>
-                <w:rFonts w:eastAsiaTheme="minorHAnsi" w:hint="eastAsia"/>
-                <w:sz w:val="21"/>
-                <w:szCs w:val="21"/>
-              </w:rPr>
-            </w:pPr>
-            <w:proofErr w:type="spellStart"/>
-            <w:r>
-              <w:rPr>
                 <w:rFonts w:eastAsiaTheme="minorHAnsi"/>
                 <w:sz w:val="21"/>
                 <w:szCs w:val="21"/>
               </w:rPr>
-              <w:t>Feedback</w:t>
-            </w:r>
+            </w:pPr>
+            <w:proofErr w:type="spellStart"/>
             <w:r>
               <w:rPr>
                 <w:rFonts w:eastAsiaTheme="minorHAnsi"/>
                 <w:sz w:val="21"/>
                 <w:szCs w:val="21"/>
               </w:rPr>
-              <w:t>Score</w:t>
-            </w:r>
-            <w:proofErr w:type="spellEnd"/>
+              <w:t>Feedback</w:t>
+            </w:r>
             <w:r>
               <w:rPr>
                 <w:rFonts w:eastAsiaTheme="minorHAnsi"/>
                 <w:sz w:val="21"/>
                 <w:szCs w:val="21"/>
               </w:rPr>
-              <w:t xml:space="preserve">, </w:t>
-            </w:r>
-            <w:proofErr w:type="spellStart"/>
+              <w:t>Score</w:t>
+            </w:r>
+            <w:proofErr w:type="spellEnd"/>
             <w:r>
               <w:rPr>
                 <w:rFonts w:eastAsiaTheme="minorHAnsi"/>
                 <w:sz w:val="21"/>
                 <w:szCs w:val="21"/>
               </w:rPr>
-              <w:t>Feedback</w:t>
-            </w:r>
+              <w:t xml:space="preserve">, </w:t>
+            </w:r>
+            <w:proofErr w:type="spellStart"/>
             <w:r>
               <w:rPr>
                 <w:rFonts w:eastAsiaTheme="minorHAnsi"/>
                 <w:sz w:val="21"/>
                 <w:szCs w:val="21"/>
               </w:rPr>
-              <w:t>Comment</w:t>
-            </w:r>
-            <w:proofErr w:type="spellEnd"/>
+              <w:t>Feedback</w:t>
+            </w:r>
             <w:r>
               <w:rPr>
                 <w:rFonts w:eastAsiaTheme="minorHAnsi"/>
                 <w:sz w:val="21"/>
                 <w:szCs w:val="21"/>
               </w:rPr>
-              <w:t>, Project,</w:t>
-            </w:r>
+              <w:t>Comment</w:t>
+            </w:r>
+            <w:proofErr w:type="spellEnd"/>
             <w:r>
               <w:rPr>
                 <w:rFonts w:eastAsiaTheme="minorHAnsi"/>
                 <w:sz w:val="21"/>
                 <w:szCs w:val="21"/>
               </w:rPr>
-              <w:t xml:space="preserve"> </w:t>
-            </w:r>
-            <w:proofErr w:type="spellStart"/>
+              <w:t>, Project,</w:t>
+            </w:r>
             <w:r>
               <w:rPr>
                 <w:rFonts w:eastAsiaTheme="minorHAnsi"/>
                 <w:sz w:val="21"/>
                 <w:szCs w:val="21"/>
               </w:rPr>
-              <w:t>Project</w:t>
-            </w:r>
+              <w:t xml:space="preserve"> </w:t>
+            </w:r>
+            <w:proofErr w:type="spellStart"/>
             <w:r>
               <w:rPr>
                 <w:rFonts w:eastAsiaTheme="minorHAnsi"/>
                 <w:sz w:val="21"/>
                 <w:szCs w:val="21"/>
               </w:rPr>
-              <w:t>Requirement</w:t>
-            </w:r>
-            <w:proofErr w:type="spellEnd"/>
+              <w:t>Project</w:t>
+            </w:r>
             <w:r>
               <w:rPr>
                 <w:rFonts w:eastAsiaTheme="minorHAnsi"/>
                 <w:sz w:val="21"/>
                 <w:szCs w:val="21"/>
               </w:rPr>
-              <w:t xml:space="preserve"> Candidate, </w:t>
-            </w:r>
-            <w:proofErr w:type="spellStart"/>
+              <w:t>Requirement</w:t>
+            </w:r>
+            <w:proofErr w:type="spellEnd"/>
             <w:r>
               <w:rPr>
                 <w:rFonts w:eastAsiaTheme="minorHAnsi"/>
                 <w:sz w:val="21"/>
                 <w:szCs w:val="21"/>
               </w:rPr>
-              <w:t>PaperTemplate</w:t>
-            </w:r>
-            <w:proofErr w:type="spellEnd"/>
+              <w:t xml:space="preserve"> Candidate, </w:t>
+            </w:r>
+            <w:proofErr w:type="spellStart"/>
             <w:r>
               <w:rPr>
                 <w:rFonts w:eastAsiaTheme="minorHAnsi"/>
                 <w:sz w:val="21"/>
                 <w:szCs w:val="21"/>
               </w:rPr>
-              <w:t xml:space="preserve">, </w:t>
-            </w:r>
+              <w:t>PaperTemplate</w:t>
+            </w:r>
+            <w:proofErr w:type="spellEnd"/>
             <w:r>
               <w:rPr>
                 <w:rFonts w:eastAsiaTheme="minorHAnsi"/>
                 <w:sz w:val="21"/>
                 <w:szCs w:val="21"/>
               </w:rPr>
-              <w:t>Paper</w:t>
-            </w:r>
-            <w:r>
-              <w:rPr>
-                <w:rFonts w:eastAsiaTheme="minorHAnsi"/>
-                <w:sz w:val="21"/>
-                <w:szCs w:val="21"/>
-              </w:rPr>
-              <w:t>, Question, Category</w:t>
+              <w:t>, Paper, Question, Category</w:t>
             </w:r>
           </w:p>
         </w:tc>
@@ -5087,7 +5079,7 @@
           <w:p>
             <w:pPr>
               <w:rPr>
-                <w:rFonts w:eastAsiaTheme="minorHAnsi" w:hint="eastAsia"/>
+                <w:rFonts w:eastAsiaTheme="minorHAnsi"/>
                 <w:sz w:val="21"/>
                 <w:szCs w:val="21"/>
               </w:rPr>
@@ -5109,45 +5101,53 @@
           <w:p>
             <w:pPr>
               <w:rPr>
+                <w:rFonts w:eastAsiaTheme="minorHAnsi"/>
+                <w:sz w:val="21"/>
+                <w:szCs w:val="21"/>
+              </w:rPr>
+            </w:pPr>
+            <w:proofErr w:type="spellStart"/>
+            <w:r>
+              <w:rPr>
                 <w:rFonts w:eastAsiaTheme="minorHAnsi" w:hint="eastAsia"/>
                 <w:sz w:val="21"/>
                 <w:szCs w:val="21"/>
               </w:rPr>
-            </w:pPr>
-            <w:proofErr w:type="spellStart"/>
+              <w:t>A</w:t>
+            </w:r>
+            <w:r>
+              <w:rPr>
+                <w:rFonts w:eastAsiaTheme="minorHAnsi"/>
+                <w:sz w:val="21"/>
+                <w:szCs w:val="21"/>
+              </w:rPr>
+              <w:t>ddA</w:t>
+            </w:r>
             <w:r>
               <w:rPr>
                 <w:rFonts w:eastAsiaTheme="minorHAnsi" w:hint="eastAsia"/>
                 <w:sz w:val="21"/>
                 <w:szCs w:val="21"/>
               </w:rPr>
-              <w:t>A</w:t>
-            </w:r>
+              <w:t>pply</w:t>
+            </w:r>
+            <w:proofErr w:type="spellEnd"/>
             <w:r>
               <w:rPr>
                 <w:rFonts w:eastAsiaTheme="minorHAnsi"/>
                 <w:sz w:val="21"/>
                 <w:szCs w:val="21"/>
               </w:rPr>
-              <w:t>ddAdvice</w:t>
-            </w:r>
-            <w:proofErr w:type="spellEnd"/>
+              <w:t xml:space="preserve">, </w:t>
+            </w:r>
+            <w:proofErr w:type="spellStart"/>
             <w:r>
               <w:rPr>
                 <w:rFonts w:eastAsiaTheme="minorHAnsi"/>
                 <w:sz w:val="21"/>
                 <w:szCs w:val="21"/>
               </w:rPr>
-              <w:t xml:space="preserve">, </w:t>
-            </w:r>
-            <w:proofErr w:type="spellStart"/>
-            <w:r>
-              <w:rPr>
-                <w:rFonts w:eastAsiaTheme="minorHAnsi"/>
-                <w:sz w:val="21"/>
-                <w:szCs w:val="21"/>
-              </w:rPr>
-              <w:t>ModifyAdvice</w:t>
+              <w:t>ModifyApply</w:t>
             </w:r>
             <w:proofErr w:type="spellEnd"/>
             <w:r>
@@ -5185,7 +5185,7 @@
           <w:p>
             <w:pPr>
               <w:rPr>
-                <w:rFonts w:eastAsiaTheme="minorHAnsi" w:hint="eastAsia"/>
+                <w:rFonts w:eastAsiaTheme="minorHAnsi"/>
                 <w:sz w:val="21"/>
                 <w:szCs w:val="21"/>
               </w:rPr>
@@ -5207,18 +5207,18 @@
           <w:p>
             <w:pPr>
               <w:rPr>
+                <w:rFonts w:eastAsiaTheme="minorHAnsi"/>
+                <w:sz w:val="21"/>
+                <w:szCs w:val="21"/>
+              </w:rPr>
+            </w:pPr>
+            <w:proofErr w:type="spellStart"/>
+            <w:r>
+              <w:rPr>
                 <w:rFonts w:eastAsiaTheme="minorHAnsi" w:hint="eastAsia"/>
                 <w:sz w:val="21"/>
                 <w:szCs w:val="21"/>
               </w:rPr>
-            </w:pPr>
-            <w:proofErr w:type="spellStart"/>
-            <w:r>
-              <w:rPr>
-                <w:rFonts w:eastAsiaTheme="minorHAnsi" w:hint="eastAsia"/>
-                <w:sz w:val="21"/>
-                <w:szCs w:val="21"/>
-              </w:rPr>
               <w:t>E</w:t>
             </w:r>
             <w:r>
@@ -5245,7 +5245,15 @@
                 <w:sz w:val="21"/>
                 <w:szCs w:val="21"/>
               </w:rPr>
-              <w:t>ApproveStatus</w:t>
+              <w:t>Apply</w:t>
+            </w:r>
+            <w:r>
+              <w:rPr>
+                <w:rFonts w:eastAsiaTheme="minorHAnsi"/>
+                <w:sz w:val="21"/>
+                <w:szCs w:val="21"/>
+              </w:rPr>
+              <w:t>Status</w:t>
             </w:r>
             <w:proofErr w:type="spellEnd"/>
           </w:p>
@@ -5255,11 +5263,9 @@
     <w:p>
       <w:pPr>
         <w:rPr>
-          <w:rFonts w:eastAsiaTheme="minorHAnsi" w:hint="eastAsia"/>
-        </w:rPr>
-      </w:pPr>
-      <w:bookmarkStart w:id="11" w:name="_GoBack"/>
-      <w:bookmarkEnd w:id="11"/>
+          <w:rFonts w:eastAsiaTheme="minorHAnsi"/>
+        </w:rPr>
+      </w:pPr>
     </w:p>
     <w:p>
       <w:pPr>
@@ -5415,14 +5421,8 @@
         <w:rPr>
           <w:rFonts w:eastAsiaTheme="minorHAnsi" w:hint="eastAsia"/>
         </w:rPr>
-        <w:t>新建项目是指由外包项目方将一个新项目发布到平台并对应聘者可见，生成该项目适配的试题库以及可以允许应聘者注册考试这样一套完整的流程，本状态图体现了在该流程</w:t>
-      </w:r>
-      <w:r>
-        <w:rPr>
-          <w:rFonts w:eastAsiaTheme="minorHAnsi" w:hint="eastAsia"/>
-        </w:rPr>
         <w:lastRenderedPageBreak/>
-        <w:t>中的状态转移信息，业务状态转换流程以及数据对象的状态变化见后。</w:t>
+        <w:t>新建项目是指由外包项目方将一个新项目发布到平台并对应聘者可见，生成该项目适配的试题库以及可以允许应聘者注册考试这样一套完整的流程，本状态图体现了在该流程中的状态转移信息，业务状态转换流程以及数据对象的状态变化见后。</w:t>
       </w:r>
     </w:p>
     <w:p>
@@ -9556,7 +9556,7 @@
 </file>
 
 <file path=customXml/itemProps1.xml><?xml version="1.0" encoding="utf-8"?>
-<ds:datastoreItem xmlns:ds="http://schemas.openxmlformats.org/officeDocument/2006/customXml" ds:itemID="{3B09F274-B950-454B-9495-EFAD66630201}">
+<ds:datastoreItem xmlns:ds="http://schemas.openxmlformats.org/officeDocument/2006/customXml" ds:itemID="{3D5E1E51-B6B3-4982-89E2-A790B452073D}">
   <ds:schemaRefs>
     <ds:schemaRef ds:uri="http://schemas.openxmlformats.org/officeDocument/2006/bibliography"/>
   </ds:schemaRefs>

</xml_diff>